<commit_message>
PCI and CMOS have been added
</commit_message>
<xml_diff>
--- a/Курсач тема.docx
+++ b/Курсач тема.docx
@@ -15,486 +15,521 @@
         </w:rPr>
         <w:t>Тема 3</w:t>
       </w:r>
+    </w:p>
+    <w:p>
+      <w:pPr>
+        <w:spacing w:before="120"/>
+        <w:jc w:val="both"/>
+        <w:rPr>
+          <w:rFonts w:ascii="Times New Roman" w:hAnsi="Times New Roman" w:cs="Times New Roman"/>
+          <w:sz w:val="28"/>
+          <w:szCs w:val="28"/>
+        </w:rPr>
+      </w:pPr>
+      <w:r>
+        <w:rPr>
+          <w:rFonts w:ascii="Times New Roman" w:hAnsi="Times New Roman" w:cs="Times New Roman"/>
+          <w:sz w:val="28"/>
+          <w:szCs w:val="28"/>
+        </w:rPr>
+        <w:t xml:space="preserve">Программа сбора информации о системе. </w:t>
+      </w:r>
+    </w:p>
+    <w:p>
+      <w:pPr>
+        <w:spacing w:before="120"/>
+        <w:jc w:val="both"/>
+        <w:rPr>
+          <w:rFonts w:ascii="Times New Roman" w:hAnsi="Times New Roman" w:cs="Times New Roman"/>
+          <w:sz w:val="28"/>
+          <w:szCs w:val="28"/>
+        </w:rPr>
+      </w:pPr>
+      <w:r>
+        <w:rPr>
+          <w:rFonts w:ascii="Times New Roman" w:hAnsi="Times New Roman" w:cs="Times New Roman"/>
+          <w:sz w:val="28"/>
+          <w:szCs w:val="28"/>
+        </w:rPr>
+        <w:t xml:space="preserve">Возможности ее включают в себя полный набор сведений о компьютере. </w:t>
+      </w:r>
+    </w:p>
+    <w:p>
+      <w:pPr>
+        <w:spacing w:before="120"/>
+        <w:jc w:val="both"/>
+        <w:rPr>
+          <w:rFonts w:ascii="Times New Roman" w:hAnsi="Times New Roman" w:cs="Times New Roman"/>
+          <w:sz w:val="28"/>
+          <w:szCs w:val="28"/>
+        </w:rPr>
+      </w:pPr>
+      <w:r>
+        <w:rPr>
+          <w:rFonts w:ascii="Times New Roman" w:hAnsi="Times New Roman" w:cs="Times New Roman"/>
+          <w:sz w:val="28"/>
+          <w:szCs w:val="28"/>
+        </w:rPr>
+        <w:t xml:space="preserve">Функционально </w:t>
+      </w:r>
+      <w:r>
+        <w:rPr>
+          <w:rFonts w:ascii="Times New Roman" w:hAnsi="Times New Roman" w:cs="Times New Roman"/>
+          <w:sz w:val="28"/>
+          <w:szCs w:val="28"/>
+        </w:rPr>
+        <w:t>присутствуют закладки</w:t>
+      </w:r>
+      <w:r>
+        <w:rPr>
+          <w:rFonts w:ascii="Times New Roman" w:hAnsi="Times New Roman" w:cs="Times New Roman"/>
+          <w:sz w:val="28"/>
+          <w:szCs w:val="28"/>
+        </w:rPr>
+        <w:t xml:space="preserve">: </w:t>
+      </w:r>
+    </w:p>
+    <w:p>
+      <w:pPr>
+        <w:pStyle w:val="a3"/>
+        <w:numPr>
+          <w:ilvl w:val="0"/>
+          <w:numId w:val="2"/>
+        </w:numPr>
+        <w:spacing w:before="120"/>
+        <w:jc w:val="both"/>
+        <w:rPr>
+          <w:rFonts w:ascii="Times New Roman" w:hAnsi="Times New Roman" w:cs="Times New Roman"/>
+          <w:sz w:val="28"/>
+          <w:szCs w:val="28"/>
+        </w:rPr>
+      </w:pPr>
+      <w:proofErr w:type="spellStart"/>
+      <w:r>
+        <w:rPr>
+          <w:rFonts w:ascii="Times New Roman" w:hAnsi="Times New Roman" w:cs="Times New Roman"/>
+          <w:sz w:val="28"/>
+          <w:szCs w:val="28"/>
+        </w:rPr>
+        <w:t>System</w:t>
+      </w:r>
+      <w:proofErr w:type="spellEnd"/>
+      <w:r>
+        <w:rPr>
+          <w:rFonts w:ascii="Times New Roman" w:hAnsi="Times New Roman" w:cs="Times New Roman"/>
+          <w:sz w:val="28"/>
+          <w:szCs w:val="28"/>
+        </w:rPr>
+        <w:t xml:space="preserve">, </w:t>
+      </w:r>
+    </w:p>
+    <w:p>
+      <w:pPr>
+        <w:pStyle w:val="a3"/>
+        <w:numPr>
+          <w:ilvl w:val="0"/>
+          <w:numId w:val="2"/>
+        </w:numPr>
+        <w:spacing w:before="120"/>
+        <w:jc w:val="both"/>
+        <w:rPr>
+          <w:rFonts w:ascii="Times New Roman" w:hAnsi="Times New Roman" w:cs="Times New Roman"/>
+          <w:sz w:val="28"/>
+          <w:szCs w:val="28"/>
+        </w:rPr>
+      </w:pPr>
+      <w:proofErr w:type="spellStart"/>
+      <w:r>
+        <w:rPr>
+          <w:rFonts w:ascii="Times New Roman" w:hAnsi="Times New Roman" w:cs="Times New Roman"/>
+          <w:sz w:val="28"/>
+          <w:szCs w:val="28"/>
+        </w:rPr>
+        <w:t>Memory</w:t>
+      </w:r>
+      <w:proofErr w:type="spellEnd"/>
+      <w:r>
+        <w:rPr>
+          <w:rFonts w:ascii="Times New Roman" w:hAnsi="Times New Roman" w:cs="Times New Roman"/>
+          <w:sz w:val="28"/>
+          <w:szCs w:val="28"/>
+        </w:rPr>
+        <w:t xml:space="preserve">, </w:t>
+      </w:r>
+    </w:p>
+    <w:p>
+      <w:pPr>
+        <w:pStyle w:val="a3"/>
+        <w:numPr>
+          <w:ilvl w:val="0"/>
+          <w:numId w:val="2"/>
+        </w:numPr>
+        <w:spacing w:before="120"/>
+        <w:jc w:val="both"/>
+        <w:rPr>
+          <w:rFonts w:ascii="Times New Roman" w:hAnsi="Times New Roman" w:cs="Times New Roman"/>
+          <w:sz w:val="28"/>
+          <w:szCs w:val="28"/>
+        </w:rPr>
+      </w:pPr>
+      <w:proofErr w:type="spellStart"/>
+      <w:r>
+        <w:rPr>
+          <w:rFonts w:ascii="Times New Roman" w:hAnsi="Times New Roman" w:cs="Times New Roman"/>
+          <w:sz w:val="28"/>
+          <w:szCs w:val="28"/>
+        </w:rPr>
+        <w:t>Software</w:t>
+      </w:r>
+      <w:proofErr w:type="spellEnd"/>
+      <w:r>
+        <w:rPr>
+          <w:rFonts w:ascii="Times New Roman" w:hAnsi="Times New Roman" w:cs="Times New Roman"/>
+          <w:sz w:val="28"/>
+          <w:szCs w:val="28"/>
+        </w:rPr>
+        <w:t xml:space="preserve">, </w:t>
+      </w:r>
+    </w:p>
+    <w:p>
+      <w:pPr>
+        <w:pStyle w:val="a3"/>
+        <w:numPr>
+          <w:ilvl w:val="0"/>
+          <w:numId w:val="2"/>
+        </w:numPr>
+        <w:spacing w:before="120"/>
+        <w:jc w:val="both"/>
+        <w:rPr>
+          <w:rFonts w:ascii="Times New Roman" w:hAnsi="Times New Roman" w:cs="Times New Roman"/>
+          <w:sz w:val="28"/>
+          <w:szCs w:val="28"/>
+        </w:rPr>
+      </w:pPr>
+      <w:proofErr w:type="spellStart"/>
+      <w:r>
+        <w:rPr>
+          <w:rFonts w:ascii="Times New Roman" w:hAnsi="Times New Roman" w:cs="Times New Roman"/>
+          <w:sz w:val="28"/>
+          <w:szCs w:val="28"/>
+        </w:rPr>
+        <w:t>Drives</w:t>
+      </w:r>
+      <w:proofErr w:type="spellEnd"/>
+      <w:r>
+        <w:rPr>
+          <w:rFonts w:ascii="Times New Roman" w:hAnsi="Times New Roman" w:cs="Times New Roman"/>
+          <w:sz w:val="28"/>
+          <w:szCs w:val="28"/>
+        </w:rPr>
+        <w:t xml:space="preserve">, </w:t>
+      </w:r>
+    </w:p>
+    <w:p>
+      <w:pPr>
+        <w:pStyle w:val="a3"/>
+        <w:numPr>
+          <w:ilvl w:val="0"/>
+          <w:numId w:val="2"/>
+        </w:numPr>
+        <w:spacing w:before="120"/>
+        <w:jc w:val="both"/>
+        <w:rPr>
+          <w:rFonts w:ascii="Times New Roman" w:hAnsi="Times New Roman" w:cs="Times New Roman"/>
+          <w:sz w:val="28"/>
+          <w:szCs w:val="28"/>
+        </w:rPr>
+      </w:pPr>
+      <w:proofErr w:type="spellStart"/>
+      <w:r>
+        <w:rPr>
+          <w:rFonts w:ascii="Times New Roman" w:hAnsi="Times New Roman" w:cs="Times New Roman"/>
+          <w:sz w:val="28"/>
+          <w:szCs w:val="28"/>
+        </w:rPr>
+        <w:t>Summary</w:t>
+      </w:r>
+      <w:proofErr w:type="spellEnd"/>
+      <w:r>
+        <w:rPr>
+          <w:rFonts w:ascii="Times New Roman" w:hAnsi="Times New Roman" w:cs="Times New Roman"/>
+          <w:sz w:val="28"/>
+          <w:szCs w:val="28"/>
+          <w:lang w:val="en-US"/>
+        </w:rPr>
+        <w:t>,</w:t>
+      </w:r>
+    </w:p>
+    <w:p>
+      <w:pPr>
+        <w:pStyle w:val="a3"/>
+        <w:numPr>
+          <w:ilvl w:val="0"/>
+          <w:numId w:val="2"/>
+        </w:numPr>
+        <w:spacing w:before="120"/>
+        <w:jc w:val="both"/>
+        <w:rPr>
+          <w:rFonts w:ascii="Times New Roman" w:hAnsi="Times New Roman" w:cs="Times New Roman"/>
+          <w:sz w:val="28"/>
+          <w:szCs w:val="28"/>
+        </w:rPr>
+      </w:pPr>
+      <w:r>
+        <w:rPr>
+          <w:rFonts w:ascii="Times New Roman" w:hAnsi="Times New Roman" w:cs="Times New Roman"/>
+          <w:sz w:val="28"/>
+          <w:szCs w:val="28"/>
+        </w:rPr>
+        <w:t xml:space="preserve">I/O </w:t>
+      </w:r>
+      <w:proofErr w:type="spellStart"/>
+      <w:r>
+        <w:rPr>
+          <w:rFonts w:ascii="Times New Roman" w:hAnsi="Times New Roman" w:cs="Times New Roman"/>
+          <w:sz w:val="28"/>
+          <w:szCs w:val="28"/>
+        </w:rPr>
+        <w:t>Devices</w:t>
+      </w:r>
+      <w:proofErr w:type="spellEnd"/>
+      <w:r>
+        <w:rPr>
+          <w:rFonts w:ascii="Times New Roman" w:hAnsi="Times New Roman" w:cs="Times New Roman"/>
+          <w:sz w:val="28"/>
+          <w:szCs w:val="28"/>
+        </w:rPr>
+        <w:t xml:space="preserve">. </w:t>
+      </w:r>
+    </w:p>
+    <w:p>
+      <w:pPr>
+        <w:spacing w:before="120"/>
+        <w:jc w:val="both"/>
+        <w:rPr>
+          <w:rFonts w:ascii="Times New Roman" w:hAnsi="Times New Roman" w:cs="Times New Roman"/>
+          <w:sz w:val="28"/>
+          <w:szCs w:val="28"/>
+        </w:rPr>
+      </w:pPr>
+      <w:r>
+        <w:rPr>
+          <w:rFonts w:ascii="Times New Roman" w:hAnsi="Times New Roman" w:cs="Times New Roman"/>
+          <w:sz w:val="28"/>
+          <w:szCs w:val="28"/>
+        </w:rPr>
+        <w:t xml:space="preserve">Раздел </w:t>
+      </w:r>
+      <w:proofErr w:type="spellStart"/>
+      <w:r>
+        <w:rPr>
+          <w:rFonts w:ascii="Times New Roman" w:hAnsi="Times New Roman" w:cs="Times New Roman"/>
+          <w:sz w:val="28"/>
+          <w:szCs w:val="28"/>
+        </w:rPr>
+        <w:t>System</w:t>
+      </w:r>
+      <w:proofErr w:type="spellEnd"/>
+      <w:r>
+        <w:rPr>
+          <w:rFonts w:ascii="Times New Roman" w:hAnsi="Times New Roman" w:cs="Times New Roman"/>
+          <w:sz w:val="28"/>
+          <w:szCs w:val="28"/>
+        </w:rPr>
+        <w:t xml:space="preserve"> содержит сведения о содержимом компьютера: </w:t>
+      </w:r>
+    </w:p>
+    <w:p>
+      <w:pPr>
+        <w:pStyle w:val="a3"/>
+        <w:numPr>
+          <w:ilvl w:val="0"/>
+          <w:numId w:val="3"/>
+        </w:numPr>
+        <w:spacing w:before="120"/>
+        <w:jc w:val="both"/>
+        <w:rPr>
+          <w:rFonts w:ascii="Times New Roman" w:hAnsi="Times New Roman" w:cs="Times New Roman"/>
+          <w:sz w:val="28"/>
+          <w:szCs w:val="28"/>
+        </w:rPr>
+      </w:pPr>
+      <w:r>
+        <w:rPr>
+          <w:rFonts w:ascii="Times New Roman" w:hAnsi="Times New Roman" w:cs="Times New Roman"/>
+          <w:sz w:val="28"/>
+          <w:szCs w:val="28"/>
+        </w:rPr>
+        <w:t xml:space="preserve">процессоре, </w:t>
+      </w:r>
+    </w:p>
+    <w:p>
+      <w:pPr>
+        <w:pStyle w:val="a3"/>
+        <w:numPr>
+          <w:ilvl w:val="0"/>
+          <w:numId w:val="3"/>
+        </w:numPr>
+        <w:spacing w:before="120"/>
+        <w:jc w:val="both"/>
+        <w:rPr>
+          <w:rFonts w:ascii="Times New Roman" w:hAnsi="Times New Roman" w:cs="Times New Roman"/>
+          <w:sz w:val="28"/>
+          <w:szCs w:val="28"/>
+        </w:rPr>
+      </w:pPr>
+      <w:r>
+        <w:rPr>
+          <w:rFonts w:ascii="Times New Roman" w:hAnsi="Times New Roman" w:cs="Times New Roman"/>
+          <w:sz w:val="28"/>
+          <w:szCs w:val="28"/>
+        </w:rPr>
+        <w:t xml:space="preserve">оперативной памяти, </w:t>
+      </w:r>
+    </w:p>
+    <w:p>
+      <w:pPr>
+        <w:pStyle w:val="a3"/>
+        <w:numPr>
+          <w:ilvl w:val="0"/>
+          <w:numId w:val="3"/>
+        </w:numPr>
+        <w:spacing w:before="120"/>
+        <w:jc w:val="both"/>
+        <w:rPr>
+          <w:rFonts w:ascii="Times New Roman" w:hAnsi="Times New Roman" w:cs="Times New Roman"/>
+          <w:sz w:val="28"/>
+          <w:szCs w:val="28"/>
+        </w:rPr>
+      </w:pPr>
+      <w:r>
+        <w:rPr>
+          <w:rFonts w:ascii="Times New Roman" w:hAnsi="Times New Roman" w:cs="Times New Roman"/>
+          <w:sz w:val="28"/>
+          <w:szCs w:val="28"/>
+        </w:rPr>
+        <w:t xml:space="preserve">видеосистеме, </w:t>
+      </w:r>
+    </w:p>
+    <w:p>
+      <w:pPr>
+        <w:pStyle w:val="a3"/>
+        <w:numPr>
+          <w:ilvl w:val="0"/>
+          <w:numId w:val="3"/>
+        </w:numPr>
+        <w:spacing w:before="120"/>
+        <w:jc w:val="both"/>
+        <w:rPr>
+          <w:rFonts w:ascii="Times New Roman" w:hAnsi="Times New Roman" w:cs="Times New Roman"/>
+          <w:sz w:val="28"/>
+          <w:szCs w:val="28"/>
+        </w:rPr>
+      </w:pPr>
+      <w:r>
+        <w:rPr>
+          <w:rFonts w:ascii="Times New Roman" w:hAnsi="Times New Roman" w:cs="Times New Roman"/>
+          <w:sz w:val="28"/>
+          <w:szCs w:val="28"/>
+        </w:rPr>
+        <w:t>дисках,</w:t>
+      </w:r>
+    </w:p>
+    <w:p>
+      <w:pPr>
+        <w:pStyle w:val="a3"/>
+        <w:numPr>
+          <w:ilvl w:val="0"/>
+          <w:numId w:val="3"/>
+        </w:numPr>
+        <w:spacing w:before="120"/>
+        <w:jc w:val="both"/>
+        <w:rPr>
+          <w:rFonts w:ascii="Times New Roman" w:hAnsi="Times New Roman" w:cs="Times New Roman"/>
+          <w:sz w:val="28"/>
+          <w:szCs w:val="28"/>
+        </w:rPr>
+      </w:pPr>
+      <w:r>
+        <w:rPr>
+          <w:rFonts w:ascii="Times New Roman" w:hAnsi="Times New Roman" w:cs="Times New Roman"/>
+          <w:sz w:val="28"/>
+          <w:szCs w:val="28"/>
+        </w:rPr>
+        <w:t xml:space="preserve">шине PCI, </w:t>
+      </w:r>
+    </w:p>
+    <w:p>
+      <w:pPr>
+        <w:pStyle w:val="a3"/>
+        <w:numPr>
+          <w:ilvl w:val="0"/>
+          <w:numId w:val="3"/>
+        </w:numPr>
+        <w:spacing w:before="120"/>
+        <w:jc w:val="both"/>
+        <w:rPr>
+          <w:rFonts w:ascii="Times New Roman" w:hAnsi="Times New Roman" w:cs="Times New Roman"/>
+          <w:sz w:val="28"/>
+          <w:szCs w:val="28"/>
+        </w:rPr>
+      </w:pPr>
+      <w:proofErr w:type="spellStart"/>
+      <w:r>
+        <w:rPr>
+          <w:rFonts w:ascii="Times New Roman" w:hAnsi="Times New Roman" w:cs="Times New Roman"/>
+          <w:sz w:val="28"/>
+          <w:szCs w:val="28"/>
+        </w:rPr>
+        <w:t>Plug</w:t>
+      </w:r>
+      <w:proofErr w:type="spellEnd"/>
+      <w:r>
+        <w:rPr>
+          <w:rFonts w:ascii="Times New Roman" w:hAnsi="Times New Roman" w:cs="Times New Roman"/>
+          <w:sz w:val="28"/>
+          <w:szCs w:val="28"/>
+        </w:rPr>
+        <w:t xml:space="preserve"> </w:t>
+      </w:r>
+      <w:proofErr w:type="spellStart"/>
+      <w:r>
+        <w:rPr>
+          <w:rFonts w:ascii="Times New Roman" w:hAnsi="Times New Roman" w:cs="Times New Roman"/>
+          <w:sz w:val="28"/>
+          <w:szCs w:val="28"/>
+        </w:rPr>
+        <w:t>and</w:t>
+      </w:r>
+      <w:proofErr w:type="spellEnd"/>
+      <w:r>
+        <w:rPr>
+          <w:rFonts w:ascii="Times New Roman" w:hAnsi="Times New Roman" w:cs="Times New Roman"/>
+          <w:sz w:val="28"/>
+          <w:szCs w:val="28"/>
+        </w:rPr>
+        <w:t xml:space="preserve"> </w:t>
+      </w:r>
+      <w:proofErr w:type="spellStart"/>
+      <w:r>
+        <w:rPr>
+          <w:rFonts w:ascii="Times New Roman" w:hAnsi="Times New Roman" w:cs="Times New Roman"/>
+          <w:sz w:val="28"/>
+          <w:szCs w:val="28"/>
+        </w:rPr>
+        <w:t>Play</w:t>
+      </w:r>
+      <w:proofErr w:type="spellEnd"/>
+      <w:r>
+        <w:rPr>
+          <w:rFonts w:ascii="Times New Roman" w:hAnsi="Times New Roman" w:cs="Times New Roman"/>
+          <w:sz w:val="28"/>
+          <w:szCs w:val="28"/>
+        </w:rPr>
+        <w:t xml:space="preserve">-устройствах, </w:t>
+      </w:r>
       <w:bookmarkStart w:id="0" w:name="_GoBack"/>
       <w:bookmarkEnd w:id="0"/>
-    </w:p>
-    <w:p>
-      <w:pPr>
-        <w:spacing w:before="120"/>
-        <w:jc w:val="both"/>
-        <w:rPr>
-          <w:rFonts w:ascii="Times New Roman" w:hAnsi="Times New Roman" w:cs="Times New Roman"/>
-          <w:sz w:val="28"/>
-          <w:szCs w:val="28"/>
-        </w:rPr>
-      </w:pPr>
-      <w:r>
-        <w:rPr>
-          <w:rFonts w:ascii="Times New Roman" w:hAnsi="Times New Roman" w:cs="Times New Roman"/>
-          <w:sz w:val="28"/>
-          <w:szCs w:val="28"/>
-        </w:rPr>
-        <w:t xml:space="preserve">Программа сбора информации о системе. </w:t>
-      </w:r>
-    </w:p>
-    <w:p>
-      <w:pPr>
-        <w:spacing w:before="120"/>
-        <w:jc w:val="both"/>
-        <w:rPr>
-          <w:rFonts w:ascii="Times New Roman" w:hAnsi="Times New Roman" w:cs="Times New Roman"/>
-          <w:sz w:val="28"/>
-          <w:szCs w:val="28"/>
-        </w:rPr>
-      </w:pPr>
-      <w:r>
-        <w:rPr>
-          <w:rFonts w:ascii="Times New Roman" w:hAnsi="Times New Roman" w:cs="Times New Roman"/>
-          <w:sz w:val="28"/>
-          <w:szCs w:val="28"/>
-        </w:rPr>
-        <w:t xml:space="preserve">Возможности ее включают в себя полный набор сведений о компьютере. </w:t>
-      </w:r>
-    </w:p>
-    <w:p>
-      <w:pPr>
-        <w:spacing w:before="120"/>
-        <w:jc w:val="both"/>
-        <w:rPr>
-          <w:rFonts w:ascii="Times New Roman" w:hAnsi="Times New Roman" w:cs="Times New Roman"/>
-          <w:sz w:val="28"/>
-          <w:szCs w:val="28"/>
-        </w:rPr>
-      </w:pPr>
-      <w:r>
-        <w:rPr>
-          <w:rFonts w:ascii="Times New Roman" w:hAnsi="Times New Roman" w:cs="Times New Roman"/>
-          <w:sz w:val="28"/>
-          <w:szCs w:val="28"/>
-        </w:rPr>
-        <w:t xml:space="preserve">Функционально </w:t>
-      </w:r>
-      <w:r>
-        <w:rPr>
-          <w:rFonts w:ascii="Times New Roman" w:hAnsi="Times New Roman" w:cs="Times New Roman"/>
-          <w:sz w:val="28"/>
-          <w:szCs w:val="28"/>
-        </w:rPr>
-        <w:t>присутствуют закладки</w:t>
-      </w:r>
-      <w:r>
-        <w:rPr>
-          <w:rFonts w:ascii="Times New Roman" w:hAnsi="Times New Roman" w:cs="Times New Roman"/>
-          <w:sz w:val="28"/>
-          <w:szCs w:val="28"/>
-        </w:rPr>
-        <w:t xml:space="preserve">: </w:t>
-      </w:r>
-    </w:p>
-    <w:p>
-      <w:pPr>
-        <w:pStyle w:val="a3"/>
-        <w:numPr>
-          <w:ilvl w:val="0"/>
-          <w:numId w:val="2"/>
-        </w:numPr>
-        <w:spacing w:before="120"/>
-        <w:jc w:val="both"/>
-        <w:rPr>
-          <w:rFonts w:ascii="Times New Roman" w:hAnsi="Times New Roman" w:cs="Times New Roman"/>
-          <w:sz w:val="28"/>
-          <w:szCs w:val="28"/>
-        </w:rPr>
-      </w:pPr>
-      <w:proofErr w:type="spellStart"/>
-      <w:r>
-        <w:rPr>
-          <w:rFonts w:ascii="Times New Roman" w:hAnsi="Times New Roman" w:cs="Times New Roman"/>
-          <w:sz w:val="28"/>
-          <w:szCs w:val="28"/>
-        </w:rPr>
-        <w:t>System</w:t>
-      </w:r>
-      <w:proofErr w:type="spellEnd"/>
-      <w:r>
-        <w:rPr>
-          <w:rFonts w:ascii="Times New Roman" w:hAnsi="Times New Roman" w:cs="Times New Roman"/>
-          <w:sz w:val="28"/>
-          <w:szCs w:val="28"/>
-        </w:rPr>
-        <w:t xml:space="preserve">, </w:t>
-      </w:r>
-    </w:p>
-    <w:p>
-      <w:pPr>
-        <w:pStyle w:val="a3"/>
-        <w:numPr>
-          <w:ilvl w:val="0"/>
-          <w:numId w:val="2"/>
-        </w:numPr>
-        <w:spacing w:before="120"/>
-        <w:jc w:val="both"/>
-        <w:rPr>
-          <w:rFonts w:ascii="Times New Roman" w:hAnsi="Times New Roman" w:cs="Times New Roman"/>
-          <w:sz w:val="28"/>
-          <w:szCs w:val="28"/>
-        </w:rPr>
-      </w:pPr>
-      <w:proofErr w:type="spellStart"/>
-      <w:r>
-        <w:rPr>
-          <w:rFonts w:ascii="Times New Roman" w:hAnsi="Times New Roman" w:cs="Times New Roman"/>
-          <w:sz w:val="28"/>
-          <w:szCs w:val="28"/>
-        </w:rPr>
-        <w:t>Memory</w:t>
-      </w:r>
-      <w:proofErr w:type="spellEnd"/>
-      <w:r>
-        <w:rPr>
-          <w:rFonts w:ascii="Times New Roman" w:hAnsi="Times New Roman" w:cs="Times New Roman"/>
-          <w:sz w:val="28"/>
-          <w:szCs w:val="28"/>
-        </w:rPr>
-        <w:t xml:space="preserve">, </w:t>
-      </w:r>
-    </w:p>
-    <w:p>
-      <w:pPr>
-        <w:pStyle w:val="a3"/>
-        <w:numPr>
-          <w:ilvl w:val="0"/>
-          <w:numId w:val="2"/>
-        </w:numPr>
-        <w:spacing w:before="120"/>
-        <w:jc w:val="both"/>
-        <w:rPr>
-          <w:rFonts w:ascii="Times New Roman" w:hAnsi="Times New Roman" w:cs="Times New Roman"/>
-          <w:sz w:val="28"/>
-          <w:szCs w:val="28"/>
-        </w:rPr>
-      </w:pPr>
-      <w:proofErr w:type="spellStart"/>
-      <w:r>
-        <w:rPr>
-          <w:rFonts w:ascii="Times New Roman" w:hAnsi="Times New Roman" w:cs="Times New Roman"/>
-          <w:sz w:val="28"/>
-          <w:szCs w:val="28"/>
-        </w:rPr>
-        <w:t>Software</w:t>
-      </w:r>
-      <w:proofErr w:type="spellEnd"/>
-      <w:r>
-        <w:rPr>
-          <w:rFonts w:ascii="Times New Roman" w:hAnsi="Times New Roman" w:cs="Times New Roman"/>
-          <w:sz w:val="28"/>
-          <w:szCs w:val="28"/>
-        </w:rPr>
-        <w:t xml:space="preserve">, </w:t>
-      </w:r>
-    </w:p>
-    <w:p>
-      <w:pPr>
-        <w:pStyle w:val="a3"/>
-        <w:numPr>
-          <w:ilvl w:val="0"/>
-          <w:numId w:val="2"/>
-        </w:numPr>
-        <w:spacing w:before="120"/>
-        <w:jc w:val="both"/>
-        <w:rPr>
-          <w:rFonts w:ascii="Times New Roman" w:hAnsi="Times New Roman" w:cs="Times New Roman"/>
-          <w:sz w:val="28"/>
-          <w:szCs w:val="28"/>
-        </w:rPr>
-      </w:pPr>
-      <w:proofErr w:type="spellStart"/>
-      <w:r>
-        <w:rPr>
-          <w:rFonts w:ascii="Times New Roman" w:hAnsi="Times New Roman" w:cs="Times New Roman"/>
-          <w:sz w:val="28"/>
-          <w:szCs w:val="28"/>
-        </w:rPr>
-        <w:t>Drives</w:t>
-      </w:r>
-      <w:proofErr w:type="spellEnd"/>
-      <w:r>
-        <w:rPr>
-          <w:rFonts w:ascii="Times New Roman" w:hAnsi="Times New Roman" w:cs="Times New Roman"/>
-          <w:sz w:val="28"/>
-          <w:szCs w:val="28"/>
-        </w:rPr>
-        <w:t xml:space="preserve">, </w:t>
-      </w:r>
-    </w:p>
-    <w:p>
-      <w:pPr>
-        <w:pStyle w:val="a3"/>
-        <w:numPr>
-          <w:ilvl w:val="0"/>
-          <w:numId w:val="2"/>
-        </w:numPr>
-        <w:spacing w:before="120"/>
-        <w:jc w:val="both"/>
-        <w:rPr>
-          <w:rFonts w:ascii="Times New Roman" w:hAnsi="Times New Roman" w:cs="Times New Roman"/>
-          <w:sz w:val="28"/>
-          <w:szCs w:val="28"/>
-        </w:rPr>
-      </w:pPr>
-      <w:r>
-        <w:rPr>
-          <w:rFonts w:ascii="Times New Roman" w:hAnsi="Times New Roman" w:cs="Times New Roman"/>
-          <w:sz w:val="28"/>
-          <w:szCs w:val="28"/>
-        </w:rPr>
-        <w:t xml:space="preserve">I/O </w:t>
-      </w:r>
-      <w:proofErr w:type="spellStart"/>
-      <w:r>
-        <w:rPr>
-          <w:rFonts w:ascii="Times New Roman" w:hAnsi="Times New Roman" w:cs="Times New Roman"/>
-          <w:sz w:val="28"/>
-          <w:szCs w:val="28"/>
-        </w:rPr>
-        <w:t>Devices</w:t>
-      </w:r>
-      <w:proofErr w:type="spellEnd"/>
-      <w:r>
-        <w:rPr>
-          <w:rFonts w:ascii="Times New Roman" w:hAnsi="Times New Roman" w:cs="Times New Roman"/>
-          <w:sz w:val="28"/>
-          <w:szCs w:val="28"/>
-        </w:rPr>
-        <w:t xml:space="preserve">. </w:t>
-      </w:r>
-    </w:p>
-    <w:p>
-      <w:pPr>
-        <w:spacing w:before="120"/>
-        <w:jc w:val="both"/>
-        <w:rPr>
-          <w:rFonts w:ascii="Times New Roman" w:hAnsi="Times New Roman" w:cs="Times New Roman"/>
-          <w:sz w:val="28"/>
-          <w:szCs w:val="28"/>
-        </w:rPr>
-      </w:pPr>
-      <w:r>
-        <w:rPr>
-          <w:rFonts w:ascii="Times New Roman" w:hAnsi="Times New Roman" w:cs="Times New Roman"/>
-          <w:sz w:val="28"/>
-          <w:szCs w:val="28"/>
-        </w:rPr>
-        <w:t xml:space="preserve">Раздел </w:t>
-      </w:r>
-      <w:proofErr w:type="spellStart"/>
-      <w:r>
-        <w:rPr>
-          <w:rFonts w:ascii="Times New Roman" w:hAnsi="Times New Roman" w:cs="Times New Roman"/>
-          <w:sz w:val="28"/>
-          <w:szCs w:val="28"/>
-        </w:rPr>
-        <w:t>System</w:t>
-      </w:r>
-      <w:proofErr w:type="spellEnd"/>
-      <w:r>
-        <w:rPr>
-          <w:rFonts w:ascii="Times New Roman" w:hAnsi="Times New Roman" w:cs="Times New Roman"/>
-          <w:sz w:val="28"/>
-          <w:szCs w:val="28"/>
-        </w:rPr>
-        <w:t xml:space="preserve"> содержит сведения о содержимом компьютера: </w:t>
-      </w:r>
-    </w:p>
-    <w:p>
-      <w:pPr>
-        <w:pStyle w:val="a3"/>
-        <w:numPr>
-          <w:ilvl w:val="0"/>
-          <w:numId w:val="3"/>
-        </w:numPr>
-        <w:spacing w:before="120"/>
-        <w:jc w:val="both"/>
-        <w:rPr>
-          <w:rFonts w:ascii="Times New Roman" w:hAnsi="Times New Roman" w:cs="Times New Roman"/>
-          <w:sz w:val="28"/>
-          <w:szCs w:val="28"/>
-        </w:rPr>
-      </w:pPr>
-      <w:r>
-        <w:rPr>
-          <w:rFonts w:ascii="Times New Roman" w:hAnsi="Times New Roman" w:cs="Times New Roman"/>
-          <w:sz w:val="28"/>
-          <w:szCs w:val="28"/>
-        </w:rPr>
-        <w:t xml:space="preserve">процессоре, </w:t>
-      </w:r>
-    </w:p>
-    <w:p>
-      <w:pPr>
-        <w:pStyle w:val="a3"/>
-        <w:numPr>
-          <w:ilvl w:val="0"/>
-          <w:numId w:val="3"/>
-        </w:numPr>
-        <w:spacing w:before="120"/>
-        <w:jc w:val="both"/>
-        <w:rPr>
-          <w:rFonts w:ascii="Times New Roman" w:hAnsi="Times New Roman" w:cs="Times New Roman"/>
-          <w:sz w:val="28"/>
-          <w:szCs w:val="28"/>
-        </w:rPr>
-      </w:pPr>
-      <w:r>
-        <w:rPr>
-          <w:rFonts w:ascii="Times New Roman" w:hAnsi="Times New Roman" w:cs="Times New Roman"/>
-          <w:sz w:val="28"/>
-          <w:szCs w:val="28"/>
-        </w:rPr>
-        <w:t xml:space="preserve">оперативной памяти, </w:t>
-      </w:r>
-    </w:p>
-    <w:p>
-      <w:pPr>
-        <w:pStyle w:val="a3"/>
-        <w:numPr>
-          <w:ilvl w:val="0"/>
-          <w:numId w:val="3"/>
-        </w:numPr>
-        <w:spacing w:before="120"/>
-        <w:jc w:val="both"/>
-        <w:rPr>
-          <w:rFonts w:ascii="Times New Roman" w:hAnsi="Times New Roman" w:cs="Times New Roman"/>
-          <w:sz w:val="28"/>
-          <w:szCs w:val="28"/>
-        </w:rPr>
-      </w:pPr>
-      <w:r>
-        <w:rPr>
-          <w:rFonts w:ascii="Times New Roman" w:hAnsi="Times New Roman" w:cs="Times New Roman"/>
-          <w:sz w:val="28"/>
-          <w:szCs w:val="28"/>
-        </w:rPr>
-        <w:t xml:space="preserve">видеосистеме, </w:t>
-      </w:r>
-    </w:p>
-    <w:p>
-      <w:pPr>
-        <w:pStyle w:val="a3"/>
-        <w:numPr>
-          <w:ilvl w:val="0"/>
-          <w:numId w:val="3"/>
-        </w:numPr>
-        <w:spacing w:before="120"/>
-        <w:jc w:val="both"/>
-        <w:rPr>
-          <w:rFonts w:ascii="Times New Roman" w:hAnsi="Times New Roman" w:cs="Times New Roman"/>
-          <w:sz w:val="28"/>
-          <w:szCs w:val="28"/>
-        </w:rPr>
-      </w:pPr>
-      <w:r>
-        <w:rPr>
-          <w:rFonts w:ascii="Times New Roman" w:hAnsi="Times New Roman" w:cs="Times New Roman"/>
-          <w:sz w:val="28"/>
-          <w:szCs w:val="28"/>
-        </w:rPr>
-        <w:t>дисках,</w:t>
-      </w:r>
-    </w:p>
-    <w:p>
-      <w:pPr>
-        <w:pStyle w:val="a3"/>
-        <w:numPr>
-          <w:ilvl w:val="0"/>
-          <w:numId w:val="3"/>
-        </w:numPr>
-        <w:spacing w:before="120"/>
-        <w:jc w:val="both"/>
-        <w:rPr>
-          <w:rFonts w:ascii="Times New Roman" w:hAnsi="Times New Roman" w:cs="Times New Roman"/>
-          <w:sz w:val="28"/>
-          <w:szCs w:val="28"/>
-        </w:rPr>
-      </w:pPr>
-      <w:r>
-        <w:rPr>
-          <w:rFonts w:ascii="Times New Roman" w:hAnsi="Times New Roman" w:cs="Times New Roman"/>
-          <w:sz w:val="28"/>
-          <w:szCs w:val="28"/>
-        </w:rPr>
-        <w:t xml:space="preserve">шине PCI, </w:t>
-      </w:r>
-    </w:p>
-    <w:p>
-      <w:pPr>
-        <w:pStyle w:val="a3"/>
-        <w:numPr>
-          <w:ilvl w:val="0"/>
-          <w:numId w:val="3"/>
-        </w:numPr>
-        <w:spacing w:before="120"/>
-        <w:jc w:val="both"/>
-        <w:rPr>
-          <w:rFonts w:ascii="Times New Roman" w:hAnsi="Times New Roman" w:cs="Times New Roman"/>
-          <w:sz w:val="28"/>
-          <w:szCs w:val="28"/>
-        </w:rPr>
-      </w:pPr>
-      <w:proofErr w:type="spellStart"/>
-      <w:r>
-        <w:rPr>
-          <w:rFonts w:ascii="Times New Roman" w:hAnsi="Times New Roman" w:cs="Times New Roman"/>
-          <w:sz w:val="28"/>
-          <w:szCs w:val="28"/>
-        </w:rPr>
-        <w:t>Plug</w:t>
-      </w:r>
-      <w:proofErr w:type="spellEnd"/>
-      <w:r>
-        <w:rPr>
-          <w:rFonts w:ascii="Times New Roman" w:hAnsi="Times New Roman" w:cs="Times New Roman"/>
-          <w:sz w:val="28"/>
-          <w:szCs w:val="28"/>
-        </w:rPr>
-        <w:t xml:space="preserve"> </w:t>
-      </w:r>
-      <w:proofErr w:type="spellStart"/>
-      <w:r>
-        <w:rPr>
-          <w:rFonts w:ascii="Times New Roman" w:hAnsi="Times New Roman" w:cs="Times New Roman"/>
-          <w:sz w:val="28"/>
-          <w:szCs w:val="28"/>
-        </w:rPr>
-        <w:t>and</w:t>
-      </w:r>
-      <w:proofErr w:type="spellEnd"/>
-      <w:r>
-        <w:rPr>
-          <w:rFonts w:ascii="Times New Roman" w:hAnsi="Times New Roman" w:cs="Times New Roman"/>
-          <w:sz w:val="28"/>
-          <w:szCs w:val="28"/>
-        </w:rPr>
-        <w:t xml:space="preserve"> </w:t>
-      </w:r>
-      <w:proofErr w:type="spellStart"/>
-      <w:r>
-        <w:rPr>
-          <w:rFonts w:ascii="Times New Roman" w:hAnsi="Times New Roman" w:cs="Times New Roman"/>
-          <w:sz w:val="28"/>
-          <w:szCs w:val="28"/>
-        </w:rPr>
-        <w:t>Play</w:t>
-      </w:r>
-      <w:proofErr w:type="spellEnd"/>
-      <w:r>
-        <w:rPr>
-          <w:rFonts w:ascii="Times New Roman" w:hAnsi="Times New Roman" w:cs="Times New Roman"/>
-          <w:sz w:val="28"/>
-          <w:szCs w:val="28"/>
-        </w:rPr>
-        <w:t xml:space="preserve">-устройствах, </w:t>
-      </w:r>
     </w:p>
     <w:p>
       <w:pPr>

</xml_diff>